<commit_message>
I (Jacob West) finished my paper on China and big tech. I included my separate document for reference. I added a master document for all of us to paste our papers in. We will use this master document for our submsission. I also updated the executive summary with a summary of my China and big tech paper.
</commit_message>
<xml_diff>
--- a/ExecutiveSummary.docx
+++ b/ExecutiveSummary.docx
@@ -742,631 +742,17 @@
           <w:szCs w:val="24"/>
           <w:shd w:val="clear" w:color="auto" w:fill="FFFFFF"/>
         </w:rPr>
-        <w:t xml:space="preserve">Lorem ipsum dolor sit </w:t>
-      </w:r>
-      <w:proofErr w:type="spellStart"/>
-      <w:r>
-        <w:rPr>
-          <w:rFonts w:ascii="Times New Roman" w:hAnsi="Times New Roman" w:cs="Times New Roman"/>
-          <w:color w:val="000000"/>
-          <w:sz w:val="24"/>
-          <w:szCs w:val="24"/>
-          <w:shd w:val="clear" w:color="auto" w:fill="FFFFFF"/>
-        </w:rPr>
-        <w:t>amet</w:t>
-      </w:r>
-      <w:proofErr w:type="spellEnd"/>
-      <w:r>
-        <w:rPr>
-          <w:rFonts w:ascii="Times New Roman" w:hAnsi="Times New Roman" w:cs="Times New Roman"/>
-          <w:color w:val="000000"/>
-          <w:sz w:val="24"/>
-          <w:szCs w:val="24"/>
-          <w:shd w:val="clear" w:color="auto" w:fill="FFFFFF"/>
-        </w:rPr>
-        <w:t xml:space="preserve">, </w:t>
-      </w:r>
-      <w:proofErr w:type="spellStart"/>
-      <w:r>
-        <w:rPr>
-          <w:rFonts w:ascii="Times New Roman" w:hAnsi="Times New Roman" w:cs="Times New Roman"/>
-          <w:color w:val="000000"/>
-          <w:sz w:val="24"/>
-          <w:szCs w:val="24"/>
-          <w:shd w:val="clear" w:color="auto" w:fill="FFFFFF"/>
-        </w:rPr>
-        <w:t>consectetur</w:t>
-      </w:r>
-      <w:proofErr w:type="spellEnd"/>
-      <w:r>
-        <w:rPr>
-          <w:rFonts w:ascii="Times New Roman" w:hAnsi="Times New Roman" w:cs="Times New Roman"/>
-          <w:color w:val="000000"/>
-          <w:sz w:val="24"/>
-          <w:szCs w:val="24"/>
-          <w:shd w:val="clear" w:color="auto" w:fill="FFFFFF"/>
-        </w:rPr>
-        <w:t xml:space="preserve"> </w:t>
-      </w:r>
-      <w:proofErr w:type="spellStart"/>
-      <w:r>
-        <w:rPr>
-          <w:rFonts w:ascii="Times New Roman" w:hAnsi="Times New Roman" w:cs="Times New Roman"/>
-          <w:color w:val="000000"/>
-          <w:sz w:val="24"/>
-          <w:szCs w:val="24"/>
-          <w:shd w:val="clear" w:color="auto" w:fill="FFFFFF"/>
-        </w:rPr>
-        <w:t>adipiscing</w:t>
-      </w:r>
-      <w:proofErr w:type="spellEnd"/>
-      <w:r>
-        <w:rPr>
-          <w:rFonts w:ascii="Times New Roman" w:hAnsi="Times New Roman" w:cs="Times New Roman"/>
-          <w:color w:val="000000"/>
-          <w:sz w:val="24"/>
-          <w:szCs w:val="24"/>
-          <w:shd w:val="clear" w:color="auto" w:fill="FFFFFF"/>
-        </w:rPr>
-        <w:t xml:space="preserve"> </w:t>
-      </w:r>
-      <w:proofErr w:type="spellStart"/>
-      <w:r>
-        <w:rPr>
-          <w:rFonts w:ascii="Times New Roman" w:hAnsi="Times New Roman" w:cs="Times New Roman"/>
-          <w:color w:val="000000"/>
-          <w:sz w:val="24"/>
-          <w:szCs w:val="24"/>
-          <w:shd w:val="clear" w:color="auto" w:fill="FFFFFF"/>
-        </w:rPr>
-        <w:t>elit</w:t>
-      </w:r>
-      <w:proofErr w:type="spellEnd"/>
-      <w:r>
-        <w:rPr>
-          <w:rFonts w:ascii="Times New Roman" w:hAnsi="Times New Roman" w:cs="Times New Roman"/>
-          <w:color w:val="000000"/>
-          <w:sz w:val="24"/>
-          <w:szCs w:val="24"/>
-          <w:shd w:val="clear" w:color="auto" w:fill="FFFFFF"/>
-        </w:rPr>
-        <w:t xml:space="preserve">. Aenean </w:t>
-      </w:r>
-      <w:proofErr w:type="spellStart"/>
-      <w:r>
-        <w:rPr>
-          <w:rFonts w:ascii="Times New Roman" w:hAnsi="Times New Roman" w:cs="Times New Roman"/>
-          <w:color w:val="000000"/>
-          <w:sz w:val="24"/>
-          <w:szCs w:val="24"/>
-          <w:shd w:val="clear" w:color="auto" w:fill="FFFFFF"/>
-        </w:rPr>
-        <w:t>volutpat</w:t>
-      </w:r>
-      <w:proofErr w:type="spellEnd"/>
-      <w:r>
-        <w:rPr>
-          <w:rFonts w:ascii="Times New Roman" w:hAnsi="Times New Roman" w:cs="Times New Roman"/>
-          <w:color w:val="000000"/>
-          <w:sz w:val="24"/>
-          <w:szCs w:val="24"/>
-          <w:shd w:val="clear" w:color="auto" w:fill="FFFFFF"/>
-        </w:rPr>
-        <w:t xml:space="preserve"> </w:t>
-      </w:r>
-      <w:proofErr w:type="spellStart"/>
-      <w:r>
-        <w:rPr>
-          <w:rFonts w:ascii="Times New Roman" w:hAnsi="Times New Roman" w:cs="Times New Roman"/>
-          <w:color w:val="000000"/>
-          <w:sz w:val="24"/>
-          <w:szCs w:val="24"/>
-          <w:shd w:val="clear" w:color="auto" w:fill="FFFFFF"/>
-        </w:rPr>
-        <w:t>consectetur</w:t>
-      </w:r>
-      <w:proofErr w:type="spellEnd"/>
-      <w:r>
-        <w:rPr>
-          <w:rFonts w:ascii="Times New Roman" w:hAnsi="Times New Roman" w:cs="Times New Roman"/>
-          <w:color w:val="000000"/>
-          <w:sz w:val="24"/>
-          <w:szCs w:val="24"/>
-          <w:shd w:val="clear" w:color="auto" w:fill="FFFFFF"/>
-        </w:rPr>
-        <w:t xml:space="preserve"> </w:t>
-      </w:r>
-      <w:proofErr w:type="spellStart"/>
-      <w:r>
-        <w:rPr>
-          <w:rFonts w:ascii="Times New Roman" w:hAnsi="Times New Roman" w:cs="Times New Roman"/>
-          <w:color w:val="000000"/>
-          <w:sz w:val="24"/>
-          <w:szCs w:val="24"/>
-          <w:shd w:val="clear" w:color="auto" w:fill="FFFFFF"/>
-        </w:rPr>
-        <w:t>lectus</w:t>
-      </w:r>
-      <w:proofErr w:type="spellEnd"/>
-      <w:r>
-        <w:rPr>
-          <w:rFonts w:ascii="Times New Roman" w:hAnsi="Times New Roman" w:cs="Times New Roman"/>
-          <w:color w:val="000000"/>
-          <w:sz w:val="24"/>
-          <w:szCs w:val="24"/>
-          <w:shd w:val="clear" w:color="auto" w:fill="FFFFFF"/>
-        </w:rPr>
-        <w:t xml:space="preserve"> sit </w:t>
-      </w:r>
-      <w:proofErr w:type="spellStart"/>
-      <w:r>
-        <w:rPr>
-          <w:rFonts w:ascii="Times New Roman" w:hAnsi="Times New Roman" w:cs="Times New Roman"/>
-          <w:color w:val="000000"/>
-          <w:sz w:val="24"/>
-          <w:szCs w:val="24"/>
-          <w:shd w:val="clear" w:color="auto" w:fill="FFFFFF"/>
-        </w:rPr>
-        <w:t>amet</w:t>
-      </w:r>
-      <w:proofErr w:type="spellEnd"/>
-      <w:r>
-        <w:rPr>
-          <w:rFonts w:ascii="Times New Roman" w:hAnsi="Times New Roman" w:cs="Times New Roman"/>
-          <w:color w:val="000000"/>
-          <w:sz w:val="24"/>
-          <w:szCs w:val="24"/>
-          <w:shd w:val="clear" w:color="auto" w:fill="FFFFFF"/>
-        </w:rPr>
-        <w:t xml:space="preserve"> </w:t>
-      </w:r>
-      <w:proofErr w:type="spellStart"/>
-      <w:r>
-        <w:rPr>
-          <w:rFonts w:ascii="Times New Roman" w:hAnsi="Times New Roman" w:cs="Times New Roman"/>
-          <w:color w:val="000000"/>
-          <w:sz w:val="24"/>
-          <w:szCs w:val="24"/>
-          <w:shd w:val="clear" w:color="auto" w:fill="FFFFFF"/>
-        </w:rPr>
-        <w:t>imperdiet</w:t>
-      </w:r>
-      <w:proofErr w:type="spellEnd"/>
-      <w:r>
-        <w:rPr>
-          <w:rFonts w:ascii="Times New Roman" w:hAnsi="Times New Roman" w:cs="Times New Roman"/>
-          <w:color w:val="000000"/>
-          <w:sz w:val="24"/>
-          <w:szCs w:val="24"/>
-          <w:shd w:val="clear" w:color="auto" w:fill="FFFFFF"/>
-        </w:rPr>
-        <w:t xml:space="preserve">. </w:t>
-      </w:r>
-      <w:proofErr w:type="spellStart"/>
-      <w:r>
-        <w:rPr>
-          <w:rFonts w:ascii="Times New Roman" w:hAnsi="Times New Roman" w:cs="Times New Roman"/>
-          <w:color w:val="000000"/>
-          <w:sz w:val="24"/>
-          <w:szCs w:val="24"/>
-          <w:shd w:val="clear" w:color="auto" w:fill="FFFFFF"/>
-        </w:rPr>
-        <w:t>Aliquam</w:t>
-      </w:r>
-      <w:proofErr w:type="spellEnd"/>
-      <w:r>
-        <w:rPr>
-          <w:rFonts w:ascii="Times New Roman" w:hAnsi="Times New Roman" w:cs="Times New Roman"/>
-          <w:color w:val="000000"/>
-          <w:sz w:val="24"/>
-          <w:szCs w:val="24"/>
-          <w:shd w:val="clear" w:color="auto" w:fill="FFFFFF"/>
-        </w:rPr>
-        <w:t xml:space="preserve"> </w:t>
-      </w:r>
-      <w:proofErr w:type="spellStart"/>
-      <w:r>
-        <w:rPr>
-          <w:rFonts w:ascii="Times New Roman" w:hAnsi="Times New Roman" w:cs="Times New Roman"/>
-          <w:color w:val="000000"/>
-          <w:sz w:val="24"/>
-          <w:szCs w:val="24"/>
-          <w:shd w:val="clear" w:color="auto" w:fill="FFFFFF"/>
-        </w:rPr>
-        <w:t>erat</w:t>
-      </w:r>
-      <w:proofErr w:type="spellEnd"/>
-      <w:r>
-        <w:rPr>
-          <w:rFonts w:ascii="Times New Roman" w:hAnsi="Times New Roman" w:cs="Times New Roman"/>
-          <w:color w:val="000000"/>
-          <w:sz w:val="24"/>
-          <w:szCs w:val="24"/>
-          <w:shd w:val="clear" w:color="auto" w:fill="FFFFFF"/>
-        </w:rPr>
-        <w:t xml:space="preserve"> </w:t>
-      </w:r>
-      <w:proofErr w:type="spellStart"/>
-      <w:r>
-        <w:rPr>
-          <w:rFonts w:ascii="Times New Roman" w:hAnsi="Times New Roman" w:cs="Times New Roman"/>
-          <w:color w:val="000000"/>
-          <w:sz w:val="24"/>
-          <w:szCs w:val="24"/>
-          <w:shd w:val="clear" w:color="auto" w:fill="FFFFFF"/>
-        </w:rPr>
-        <w:t>volutpat</w:t>
-      </w:r>
-      <w:proofErr w:type="spellEnd"/>
-      <w:r>
-        <w:rPr>
-          <w:rFonts w:ascii="Times New Roman" w:hAnsi="Times New Roman" w:cs="Times New Roman"/>
-          <w:color w:val="000000"/>
-          <w:sz w:val="24"/>
-          <w:szCs w:val="24"/>
-          <w:shd w:val="clear" w:color="auto" w:fill="FFFFFF"/>
-        </w:rPr>
-        <w:t xml:space="preserve">. Sed at </w:t>
-      </w:r>
-      <w:proofErr w:type="spellStart"/>
-      <w:r>
-        <w:rPr>
-          <w:rFonts w:ascii="Times New Roman" w:hAnsi="Times New Roman" w:cs="Times New Roman"/>
-          <w:color w:val="000000"/>
-          <w:sz w:val="24"/>
-          <w:szCs w:val="24"/>
-          <w:shd w:val="clear" w:color="auto" w:fill="FFFFFF"/>
-        </w:rPr>
-        <w:t>euismod</w:t>
-      </w:r>
-      <w:proofErr w:type="spellEnd"/>
-      <w:r>
-        <w:rPr>
-          <w:rFonts w:ascii="Times New Roman" w:hAnsi="Times New Roman" w:cs="Times New Roman"/>
-          <w:color w:val="000000"/>
-          <w:sz w:val="24"/>
-          <w:szCs w:val="24"/>
-          <w:shd w:val="clear" w:color="auto" w:fill="FFFFFF"/>
-        </w:rPr>
-        <w:t xml:space="preserve"> lorem, </w:t>
-      </w:r>
-      <w:proofErr w:type="spellStart"/>
-      <w:r>
-        <w:rPr>
-          <w:rFonts w:ascii="Times New Roman" w:hAnsi="Times New Roman" w:cs="Times New Roman"/>
-          <w:color w:val="000000"/>
-          <w:sz w:val="24"/>
-          <w:szCs w:val="24"/>
-          <w:shd w:val="clear" w:color="auto" w:fill="FFFFFF"/>
-        </w:rPr>
-        <w:t>eu</w:t>
-      </w:r>
-      <w:proofErr w:type="spellEnd"/>
-      <w:r>
-        <w:rPr>
-          <w:rFonts w:ascii="Times New Roman" w:hAnsi="Times New Roman" w:cs="Times New Roman"/>
-          <w:color w:val="000000"/>
-          <w:sz w:val="24"/>
-          <w:szCs w:val="24"/>
-          <w:shd w:val="clear" w:color="auto" w:fill="FFFFFF"/>
-        </w:rPr>
-        <w:t xml:space="preserve"> maximus ipsum. </w:t>
-      </w:r>
-      <w:proofErr w:type="spellStart"/>
-      <w:r>
-        <w:rPr>
-          <w:rFonts w:ascii="Times New Roman" w:hAnsi="Times New Roman" w:cs="Times New Roman"/>
-          <w:color w:val="000000"/>
-          <w:sz w:val="24"/>
-          <w:szCs w:val="24"/>
-          <w:shd w:val="clear" w:color="auto" w:fill="FFFFFF"/>
-        </w:rPr>
-        <w:t>Etiam</w:t>
-      </w:r>
-      <w:proofErr w:type="spellEnd"/>
-      <w:r>
-        <w:rPr>
-          <w:rFonts w:ascii="Times New Roman" w:hAnsi="Times New Roman" w:cs="Times New Roman"/>
-          <w:color w:val="000000"/>
-          <w:sz w:val="24"/>
-          <w:szCs w:val="24"/>
-          <w:shd w:val="clear" w:color="auto" w:fill="FFFFFF"/>
-        </w:rPr>
-        <w:t xml:space="preserve"> </w:t>
-      </w:r>
-      <w:proofErr w:type="spellStart"/>
-      <w:r>
-        <w:rPr>
-          <w:rFonts w:ascii="Times New Roman" w:hAnsi="Times New Roman" w:cs="Times New Roman"/>
-          <w:color w:val="000000"/>
-          <w:sz w:val="24"/>
-          <w:szCs w:val="24"/>
-          <w:shd w:val="clear" w:color="auto" w:fill="FFFFFF"/>
-        </w:rPr>
-        <w:t>accumsan</w:t>
-      </w:r>
-      <w:proofErr w:type="spellEnd"/>
-      <w:r>
-        <w:rPr>
-          <w:rFonts w:ascii="Times New Roman" w:hAnsi="Times New Roman" w:cs="Times New Roman"/>
-          <w:color w:val="000000"/>
-          <w:sz w:val="24"/>
-          <w:szCs w:val="24"/>
-          <w:shd w:val="clear" w:color="auto" w:fill="FFFFFF"/>
-        </w:rPr>
-        <w:t xml:space="preserve"> sed diam sit </w:t>
-      </w:r>
-      <w:proofErr w:type="spellStart"/>
-      <w:r>
-        <w:rPr>
-          <w:rFonts w:ascii="Times New Roman" w:hAnsi="Times New Roman" w:cs="Times New Roman"/>
-          <w:color w:val="000000"/>
-          <w:sz w:val="24"/>
-          <w:szCs w:val="24"/>
-          <w:shd w:val="clear" w:color="auto" w:fill="FFFFFF"/>
-        </w:rPr>
-        <w:t>amet</w:t>
-      </w:r>
-      <w:proofErr w:type="spellEnd"/>
-      <w:r>
-        <w:rPr>
-          <w:rFonts w:ascii="Times New Roman" w:hAnsi="Times New Roman" w:cs="Times New Roman"/>
-          <w:color w:val="000000"/>
-          <w:sz w:val="24"/>
-          <w:szCs w:val="24"/>
-          <w:shd w:val="clear" w:color="auto" w:fill="FFFFFF"/>
-        </w:rPr>
-        <w:t xml:space="preserve"> </w:t>
-      </w:r>
-      <w:proofErr w:type="spellStart"/>
-      <w:r>
-        <w:rPr>
-          <w:rFonts w:ascii="Times New Roman" w:hAnsi="Times New Roman" w:cs="Times New Roman"/>
-          <w:color w:val="000000"/>
-          <w:sz w:val="24"/>
-          <w:szCs w:val="24"/>
-          <w:shd w:val="clear" w:color="auto" w:fill="FFFFFF"/>
-        </w:rPr>
-        <w:t>condimentum</w:t>
-      </w:r>
-      <w:proofErr w:type="spellEnd"/>
-      <w:r>
-        <w:rPr>
-          <w:rFonts w:ascii="Times New Roman" w:hAnsi="Times New Roman" w:cs="Times New Roman"/>
-          <w:color w:val="000000"/>
-          <w:sz w:val="24"/>
-          <w:szCs w:val="24"/>
-          <w:shd w:val="clear" w:color="auto" w:fill="FFFFFF"/>
-        </w:rPr>
-        <w:t xml:space="preserve">. </w:t>
-      </w:r>
-      <w:proofErr w:type="spellStart"/>
-      <w:r>
-        <w:rPr>
-          <w:rFonts w:ascii="Times New Roman" w:hAnsi="Times New Roman" w:cs="Times New Roman"/>
-          <w:color w:val="000000"/>
-          <w:sz w:val="24"/>
-          <w:szCs w:val="24"/>
-          <w:shd w:val="clear" w:color="auto" w:fill="FFFFFF"/>
-        </w:rPr>
-        <w:t>Pellentesque</w:t>
-      </w:r>
-      <w:proofErr w:type="spellEnd"/>
-      <w:r>
-        <w:rPr>
-          <w:rFonts w:ascii="Times New Roman" w:hAnsi="Times New Roman" w:cs="Times New Roman"/>
-          <w:color w:val="000000"/>
-          <w:sz w:val="24"/>
-          <w:szCs w:val="24"/>
-          <w:shd w:val="clear" w:color="auto" w:fill="FFFFFF"/>
-        </w:rPr>
-        <w:t xml:space="preserve"> </w:t>
-      </w:r>
-      <w:proofErr w:type="spellStart"/>
-      <w:r>
-        <w:rPr>
-          <w:rFonts w:ascii="Times New Roman" w:hAnsi="Times New Roman" w:cs="Times New Roman"/>
-          <w:color w:val="000000"/>
-          <w:sz w:val="24"/>
-          <w:szCs w:val="24"/>
-          <w:shd w:val="clear" w:color="auto" w:fill="FFFFFF"/>
-        </w:rPr>
-        <w:t>porttitor</w:t>
-      </w:r>
-      <w:proofErr w:type="spellEnd"/>
-      <w:r>
-        <w:rPr>
-          <w:rFonts w:ascii="Times New Roman" w:hAnsi="Times New Roman" w:cs="Times New Roman"/>
-          <w:color w:val="000000"/>
-          <w:sz w:val="24"/>
-          <w:szCs w:val="24"/>
-          <w:shd w:val="clear" w:color="auto" w:fill="FFFFFF"/>
-        </w:rPr>
-        <w:t xml:space="preserve"> </w:t>
-      </w:r>
-      <w:proofErr w:type="spellStart"/>
-      <w:r>
-        <w:rPr>
-          <w:rFonts w:ascii="Times New Roman" w:hAnsi="Times New Roman" w:cs="Times New Roman"/>
-          <w:color w:val="000000"/>
-          <w:sz w:val="24"/>
-          <w:szCs w:val="24"/>
-          <w:shd w:val="clear" w:color="auto" w:fill="FFFFFF"/>
-        </w:rPr>
-        <w:t>elit</w:t>
-      </w:r>
-      <w:proofErr w:type="spellEnd"/>
-      <w:r>
-        <w:rPr>
-          <w:rFonts w:ascii="Times New Roman" w:hAnsi="Times New Roman" w:cs="Times New Roman"/>
-          <w:color w:val="000000"/>
-          <w:sz w:val="24"/>
-          <w:szCs w:val="24"/>
-          <w:shd w:val="clear" w:color="auto" w:fill="FFFFFF"/>
-        </w:rPr>
-        <w:t xml:space="preserve"> </w:t>
-      </w:r>
-      <w:proofErr w:type="spellStart"/>
-      <w:r>
-        <w:rPr>
-          <w:rFonts w:ascii="Times New Roman" w:hAnsi="Times New Roman" w:cs="Times New Roman"/>
-          <w:color w:val="000000"/>
-          <w:sz w:val="24"/>
-          <w:szCs w:val="24"/>
-          <w:shd w:val="clear" w:color="auto" w:fill="FFFFFF"/>
-        </w:rPr>
-        <w:t>ut</w:t>
-      </w:r>
-      <w:proofErr w:type="spellEnd"/>
-      <w:r>
-        <w:rPr>
-          <w:rFonts w:ascii="Times New Roman" w:hAnsi="Times New Roman" w:cs="Times New Roman"/>
-          <w:color w:val="000000"/>
-          <w:sz w:val="24"/>
-          <w:szCs w:val="24"/>
-          <w:shd w:val="clear" w:color="auto" w:fill="FFFFFF"/>
-        </w:rPr>
-        <w:t xml:space="preserve"> </w:t>
-      </w:r>
-      <w:proofErr w:type="spellStart"/>
-      <w:r>
-        <w:rPr>
-          <w:rFonts w:ascii="Times New Roman" w:hAnsi="Times New Roman" w:cs="Times New Roman"/>
-          <w:color w:val="000000"/>
-          <w:sz w:val="24"/>
-          <w:szCs w:val="24"/>
-          <w:shd w:val="clear" w:color="auto" w:fill="FFFFFF"/>
-        </w:rPr>
-        <w:t>mauris</w:t>
-      </w:r>
-      <w:proofErr w:type="spellEnd"/>
-      <w:r>
-        <w:rPr>
-          <w:rFonts w:ascii="Times New Roman" w:hAnsi="Times New Roman" w:cs="Times New Roman"/>
-          <w:color w:val="000000"/>
-          <w:sz w:val="24"/>
-          <w:szCs w:val="24"/>
-          <w:shd w:val="clear" w:color="auto" w:fill="FFFFFF"/>
-        </w:rPr>
-        <w:t xml:space="preserve"> </w:t>
-      </w:r>
-      <w:proofErr w:type="spellStart"/>
-      <w:r>
-        <w:rPr>
-          <w:rFonts w:ascii="Times New Roman" w:hAnsi="Times New Roman" w:cs="Times New Roman"/>
-          <w:color w:val="000000"/>
-          <w:sz w:val="24"/>
-          <w:szCs w:val="24"/>
-          <w:shd w:val="clear" w:color="auto" w:fill="FFFFFF"/>
-        </w:rPr>
-        <w:t>interdum</w:t>
-      </w:r>
-      <w:proofErr w:type="spellEnd"/>
-      <w:r>
-        <w:rPr>
-          <w:rFonts w:ascii="Times New Roman" w:hAnsi="Times New Roman" w:cs="Times New Roman"/>
-          <w:color w:val="000000"/>
-          <w:sz w:val="24"/>
-          <w:szCs w:val="24"/>
-          <w:shd w:val="clear" w:color="auto" w:fill="FFFFFF"/>
-        </w:rPr>
-        <w:t xml:space="preserve">, a </w:t>
-      </w:r>
-      <w:proofErr w:type="spellStart"/>
-      <w:r>
-        <w:rPr>
-          <w:rFonts w:ascii="Times New Roman" w:hAnsi="Times New Roman" w:cs="Times New Roman"/>
-          <w:color w:val="000000"/>
-          <w:sz w:val="24"/>
-          <w:szCs w:val="24"/>
-          <w:shd w:val="clear" w:color="auto" w:fill="FFFFFF"/>
-        </w:rPr>
-        <w:t>posuere</w:t>
-      </w:r>
-      <w:proofErr w:type="spellEnd"/>
-      <w:r>
-        <w:rPr>
-          <w:rFonts w:ascii="Times New Roman" w:hAnsi="Times New Roman" w:cs="Times New Roman"/>
-          <w:color w:val="000000"/>
-          <w:sz w:val="24"/>
-          <w:szCs w:val="24"/>
-          <w:shd w:val="clear" w:color="auto" w:fill="FFFFFF"/>
-        </w:rPr>
-        <w:t xml:space="preserve"> ipsum </w:t>
-      </w:r>
-      <w:proofErr w:type="spellStart"/>
-      <w:r>
-        <w:rPr>
-          <w:rFonts w:ascii="Times New Roman" w:hAnsi="Times New Roman" w:cs="Times New Roman"/>
-          <w:color w:val="000000"/>
-          <w:sz w:val="24"/>
-          <w:szCs w:val="24"/>
-          <w:shd w:val="clear" w:color="auto" w:fill="FFFFFF"/>
-        </w:rPr>
-        <w:t>sagittis</w:t>
-      </w:r>
-      <w:proofErr w:type="spellEnd"/>
-      <w:r>
-        <w:rPr>
-          <w:rFonts w:ascii="Times New Roman" w:hAnsi="Times New Roman" w:cs="Times New Roman"/>
-          <w:color w:val="000000"/>
-          <w:sz w:val="24"/>
-          <w:szCs w:val="24"/>
-          <w:shd w:val="clear" w:color="auto" w:fill="FFFFFF"/>
-        </w:rPr>
-        <w:t xml:space="preserve">. </w:t>
-      </w:r>
-      <w:proofErr w:type="spellStart"/>
-      <w:r>
-        <w:rPr>
-          <w:rFonts w:ascii="Times New Roman" w:hAnsi="Times New Roman" w:cs="Times New Roman"/>
-          <w:color w:val="000000"/>
-          <w:sz w:val="24"/>
-          <w:szCs w:val="24"/>
-          <w:shd w:val="clear" w:color="auto" w:fill="FFFFFF"/>
-        </w:rPr>
-        <w:t>Suspendisse</w:t>
-      </w:r>
-      <w:proofErr w:type="spellEnd"/>
-      <w:r>
-        <w:rPr>
-          <w:rFonts w:ascii="Times New Roman" w:hAnsi="Times New Roman" w:cs="Times New Roman"/>
-          <w:color w:val="000000"/>
-          <w:sz w:val="24"/>
-          <w:szCs w:val="24"/>
-          <w:shd w:val="clear" w:color="auto" w:fill="FFFFFF"/>
-        </w:rPr>
-        <w:t xml:space="preserve"> sed </w:t>
-      </w:r>
-      <w:proofErr w:type="spellStart"/>
-      <w:r>
-        <w:rPr>
-          <w:rFonts w:ascii="Times New Roman" w:hAnsi="Times New Roman" w:cs="Times New Roman"/>
-          <w:color w:val="000000"/>
-          <w:sz w:val="24"/>
-          <w:szCs w:val="24"/>
-          <w:shd w:val="clear" w:color="auto" w:fill="FFFFFF"/>
-        </w:rPr>
-        <w:t>finibus</w:t>
-      </w:r>
-      <w:proofErr w:type="spellEnd"/>
-      <w:r>
-        <w:rPr>
-          <w:rFonts w:ascii="Times New Roman" w:hAnsi="Times New Roman" w:cs="Times New Roman"/>
-          <w:color w:val="000000"/>
-          <w:sz w:val="24"/>
-          <w:szCs w:val="24"/>
-          <w:shd w:val="clear" w:color="auto" w:fill="FFFFFF"/>
-        </w:rPr>
-        <w:t xml:space="preserve"> libero. </w:t>
+        <w:t>The Chinese Communist Party has prioritized its duty of self-improvement over its duties of fidelity, justice, and non-injury. The big tech landscape is shifting as China continues to exercise unfair advantage on the global stage thanks to its increasing economic power and government backed cyber-attacks and trade secrets thefts. However, the United States is also not completely guilt-free in its use of unfair advantage of big tech. The gap between these two countries technological capabilities is closing. Major issues relate to this hot topic are explored through their ethical implications.</w:t>
       </w:r>
     </w:p>
     <w:p>
       <w:pPr>
         <w:rPr>
           <w:rFonts w:ascii="Times New Roman" w:hAnsi="Times New Roman" w:cs="Times New Roman"/>
-          <w:sz w:val="24"/>
-          <w:szCs w:val="24"/>
+          <w:color w:val="000000"/>
+          <w:sz w:val="24"/>
+          <w:szCs w:val="24"/>
+          <w:shd w:val="clear" w:color="auto" w:fill="FFFFFF"/>
         </w:rPr>
       </w:pPr>
     </w:p>
@@ -3404,7 +2790,6 @@
           <w:szCs w:val="24"/>
           <w:shd w:val="clear" w:color="auto" w:fill="FFFFFF"/>
         </w:rPr>
-        <w:lastRenderedPageBreak/>
         <w:t xml:space="preserve">Lorem ipsum dolor sit </w:t>
       </w:r>
       <w:proofErr w:type="spellStart"/>

</xml_diff>

<commit_message>
(madison brann) finished my paper, added it to the big document, and updated my executive summary
</commit_message>
<xml_diff>
--- a/ExecutiveSummary.docx
+++ b/ExecutiveSummary.docx
@@ -1441,7 +1441,17 @@
           <w:sz w:val="24"/>
           <w:szCs w:val="24"/>
         </w:rPr>
-        <w:t>AI and Game Theory</w:t>
+        <w:t xml:space="preserve">AI and Game </w:t>
+      </w:r>
+      <w:r>
+        <w:rPr>
+          <w:rFonts w:ascii="Times New Roman" w:hAnsi="Times New Roman" w:cs="Times New Roman"/>
+          <w:b/>
+          <w:bCs/>
+          <w:sz w:val="24"/>
+          <w:szCs w:val="24"/>
+        </w:rPr>
+        <w:t>Bots</w:t>
       </w:r>
     </w:p>
     <w:p>
@@ -1460,623 +1470,7 @@
           <w:szCs w:val="24"/>
           <w:shd w:val="clear" w:color="auto" w:fill="FFFFFF"/>
         </w:rPr>
-        <w:t xml:space="preserve">Lorem ipsum dolor sit </w:t>
-      </w:r>
-      <w:proofErr w:type="spellStart"/>
-      <w:r>
-        <w:rPr>
-          <w:rFonts w:ascii="Times New Roman" w:hAnsi="Times New Roman" w:cs="Times New Roman"/>
-          <w:color w:val="000000"/>
-          <w:sz w:val="24"/>
-          <w:szCs w:val="24"/>
-          <w:shd w:val="clear" w:color="auto" w:fill="FFFFFF"/>
-        </w:rPr>
-        <w:t>amet</w:t>
-      </w:r>
-      <w:proofErr w:type="spellEnd"/>
-      <w:r>
-        <w:rPr>
-          <w:rFonts w:ascii="Times New Roman" w:hAnsi="Times New Roman" w:cs="Times New Roman"/>
-          <w:color w:val="000000"/>
-          <w:sz w:val="24"/>
-          <w:szCs w:val="24"/>
-          <w:shd w:val="clear" w:color="auto" w:fill="FFFFFF"/>
-        </w:rPr>
-        <w:t xml:space="preserve">, </w:t>
-      </w:r>
-      <w:proofErr w:type="spellStart"/>
-      <w:r>
-        <w:rPr>
-          <w:rFonts w:ascii="Times New Roman" w:hAnsi="Times New Roman" w:cs="Times New Roman"/>
-          <w:color w:val="000000"/>
-          <w:sz w:val="24"/>
-          <w:szCs w:val="24"/>
-          <w:shd w:val="clear" w:color="auto" w:fill="FFFFFF"/>
-        </w:rPr>
-        <w:t>consectetur</w:t>
-      </w:r>
-      <w:proofErr w:type="spellEnd"/>
-      <w:r>
-        <w:rPr>
-          <w:rFonts w:ascii="Times New Roman" w:hAnsi="Times New Roman" w:cs="Times New Roman"/>
-          <w:color w:val="000000"/>
-          <w:sz w:val="24"/>
-          <w:szCs w:val="24"/>
-          <w:shd w:val="clear" w:color="auto" w:fill="FFFFFF"/>
-        </w:rPr>
-        <w:t xml:space="preserve"> </w:t>
-      </w:r>
-      <w:proofErr w:type="spellStart"/>
-      <w:r>
-        <w:rPr>
-          <w:rFonts w:ascii="Times New Roman" w:hAnsi="Times New Roman" w:cs="Times New Roman"/>
-          <w:color w:val="000000"/>
-          <w:sz w:val="24"/>
-          <w:szCs w:val="24"/>
-          <w:shd w:val="clear" w:color="auto" w:fill="FFFFFF"/>
-        </w:rPr>
-        <w:t>adipiscing</w:t>
-      </w:r>
-      <w:proofErr w:type="spellEnd"/>
-      <w:r>
-        <w:rPr>
-          <w:rFonts w:ascii="Times New Roman" w:hAnsi="Times New Roman" w:cs="Times New Roman"/>
-          <w:color w:val="000000"/>
-          <w:sz w:val="24"/>
-          <w:szCs w:val="24"/>
-          <w:shd w:val="clear" w:color="auto" w:fill="FFFFFF"/>
-        </w:rPr>
-        <w:t xml:space="preserve"> </w:t>
-      </w:r>
-      <w:proofErr w:type="spellStart"/>
-      <w:r>
-        <w:rPr>
-          <w:rFonts w:ascii="Times New Roman" w:hAnsi="Times New Roman" w:cs="Times New Roman"/>
-          <w:color w:val="000000"/>
-          <w:sz w:val="24"/>
-          <w:szCs w:val="24"/>
-          <w:shd w:val="clear" w:color="auto" w:fill="FFFFFF"/>
-        </w:rPr>
-        <w:t>elit</w:t>
-      </w:r>
-      <w:proofErr w:type="spellEnd"/>
-      <w:r>
-        <w:rPr>
-          <w:rFonts w:ascii="Times New Roman" w:hAnsi="Times New Roman" w:cs="Times New Roman"/>
-          <w:color w:val="000000"/>
-          <w:sz w:val="24"/>
-          <w:szCs w:val="24"/>
-          <w:shd w:val="clear" w:color="auto" w:fill="FFFFFF"/>
-        </w:rPr>
-        <w:t xml:space="preserve">. Aenean </w:t>
-      </w:r>
-      <w:proofErr w:type="spellStart"/>
-      <w:r>
-        <w:rPr>
-          <w:rFonts w:ascii="Times New Roman" w:hAnsi="Times New Roman" w:cs="Times New Roman"/>
-          <w:color w:val="000000"/>
-          <w:sz w:val="24"/>
-          <w:szCs w:val="24"/>
-          <w:shd w:val="clear" w:color="auto" w:fill="FFFFFF"/>
-        </w:rPr>
-        <w:t>volutpat</w:t>
-      </w:r>
-      <w:proofErr w:type="spellEnd"/>
-      <w:r>
-        <w:rPr>
-          <w:rFonts w:ascii="Times New Roman" w:hAnsi="Times New Roman" w:cs="Times New Roman"/>
-          <w:color w:val="000000"/>
-          <w:sz w:val="24"/>
-          <w:szCs w:val="24"/>
-          <w:shd w:val="clear" w:color="auto" w:fill="FFFFFF"/>
-        </w:rPr>
-        <w:t xml:space="preserve"> </w:t>
-      </w:r>
-      <w:proofErr w:type="spellStart"/>
-      <w:r>
-        <w:rPr>
-          <w:rFonts w:ascii="Times New Roman" w:hAnsi="Times New Roman" w:cs="Times New Roman"/>
-          <w:color w:val="000000"/>
-          <w:sz w:val="24"/>
-          <w:szCs w:val="24"/>
-          <w:shd w:val="clear" w:color="auto" w:fill="FFFFFF"/>
-        </w:rPr>
-        <w:t>consectetur</w:t>
-      </w:r>
-      <w:proofErr w:type="spellEnd"/>
-      <w:r>
-        <w:rPr>
-          <w:rFonts w:ascii="Times New Roman" w:hAnsi="Times New Roman" w:cs="Times New Roman"/>
-          <w:color w:val="000000"/>
-          <w:sz w:val="24"/>
-          <w:szCs w:val="24"/>
-          <w:shd w:val="clear" w:color="auto" w:fill="FFFFFF"/>
-        </w:rPr>
-        <w:t xml:space="preserve"> </w:t>
-      </w:r>
-      <w:proofErr w:type="spellStart"/>
-      <w:r>
-        <w:rPr>
-          <w:rFonts w:ascii="Times New Roman" w:hAnsi="Times New Roman" w:cs="Times New Roman"/>
-          <w:color w:val="000000"/>
-          <w:sz w:val="24"/>
-          <w:szCs w:val="24"/>
-          <w:shd w:val="clear" w:color="auto" w:fill="FFFFFF"/>
-        </w:rPr>
-        <w:t>lectus</w:t>
-      </w:r>
-      <w:proofErr w:type="spellEnd"/>
-      <w:r>
-        <w:rPr>
-          <w:rFonts w:ascii="Times New Roman" w:hAnsi="Times New Roman" w:cs="Times New Roman"/>
-          <w:color w:val="000000"/>
-          <w:sz w:val="24"/>
-          <w:szCs w:val="24"/>
-          <w:shd w:val="clear" w:color="auto" w:fill="FFFFFF"/>
-        </w:rPr>
-        <w:t xml:space="preserve"> sit </w:t>
-      </w:r>
-      <w:proofErr w:type="spellStart"/>
-      <w:r>
-        <w:rPr>
-          <w:rFonts w:ascii="Times New Roman" w:hAnsi="Times New Roman" w:cs="Times New Roman"/>
-          <w:color w:val="000000"/>
-          <w:sz w:val="24"/>
-          <w:szCs w:val="24"/>
-          <w:shd w:val="clear" w:color="auto" w:fill="FFFFFF"/>
-        </w:rPr>
-        <w:t>amet</w:t>
-      </w:r>
-      <w:proofErr w:type="spellEnd"/>
-      <w:r>
-        <w:rPr>
-          <w:rFonts w:ascii="Times New Roman" w:hAnsi="Times New Roman" w:cs="Times New Roman"/>
-          <w:color w:val="000000"/>
-          <w:sz w:val="24"/>
-          <w:szCs w:val="24"/>
-          <w:shd w:val="clear" w:color="auto" w:fill="FFFFFF"/>
-        </w:rPr>
-        <w:t xml:space="preserve"> </w:t>
-      </w:r>
-      <w:proofErr w:type="spellStart"/>
-      <w:r>
-        <w:rPr>
-          <w:rFonts w:ascii="Times New Roman" w:hAnsi="Times New Roman" w:cs="Times New Roman"/>
-          <w:color w:val="000000"/>
-          <w:sz w:val="24"/>
-          <w:szCs w:val="24"/>
-          <w:shd w:val="clear" w:color="auto" w:fill="FFFFFF"/>
-        </w:rPr>
-        <w:t>imperdiet</w:t>
-      </w:r>
-      <w:proofErr w:type="spellEnd"/>
-      <w:r>
-        <w:rPr>
-          <w:rFonts w:ascii="Times New Roman" w:hAnsi="Times New Roman" w:cs="Times New Roman"/>
-          <w:color w:val="000000"/>
-          <w:sz w:val="24"/>
-          <w:szCs w:val="24"/>
-          <w:shd w:val="clear" w:color="auto" w:fill="FFFFFF"/>
-        </w:rPr>
-        <w:t xml:space="preserve">. </w:t>
-      </w:r>
-      <w:proofErr w:type="spellStart"/>
-      <w:r>
-        <w:rPr>
-          <w:rFonts w:ascii="Times New Roman" w:hAnsi="Times New Roman" w:cs="Times New Roman"/>
-          <w:color w:val="000000"/>
-          <w:sz w:val="24"/>
-          <w:szCs w:val="24"/>
-          <w:shd w:val="clear" w:color="auto" w:fill="FFFFFF"/>
-        </w:rPr>
-        <w:t>Aliquam</w:t>
-      </w:r>
-      <w:proofErr w:type="spellEnd"/>
-      <w:r>
-        <w:rPr>
-          <w:rFonts w:ascii="Times New Roman" w:hAnsi="Times New Roman" w:cs="Times New Roman"/>
-          <w:color w:val="000000"/>
-          <w:sz w:val="24"/>
-          <w:szCs w:val="24"/>
-          <w:shd w:val="clear" w:color="auto" w:fill="FFFFFF"/>
-        </w:rPr>
-        <w:t xml:space="preserve"> </w:t>
-      </w:r>
-      <w:proofErr w:type="spellStart"/>
-      <w:r>
-        <w:rPr>
-          <w:rFonts w:ascii="Times New Roman" w:hAnsi="Times New Roman" w:cs="Times New Roman"/>
-          <w:color w:val="000000"/>
-          <w:sz w:val="24"/>
-          <w:szCs w:val="24"/>
-          <w:shd w:val="clear" w:color="auto" w:fill="FFFFFF"/>
-        </w:rPr>
-        <w:t>erat</w:t>
-      </w:r>
-      <w:proofErr w:type="spellEnd"/>
-      <w:r>
-        <w:rPr>
-          <w:rFonts w:ascii="Times New Roman" w:hAnsi="Times New Roman" w:cs="Times New Roman"/>
-          <w:color w:val="000000"/>
-          <w:sz w:val="24"/>
-          <w:szCs w:val="24"/>
-          <w:shd w:val="clear" w:color="auto" w:fill="FFFFFF"/>
-        </w:rPr>
-        <w:t xml:space="preserve"> </w:t>
-      </w:r>
-      <w:proofErr w:type="spellStart"/>
-      <w:r>
-        <w:rPr>
-          <w:rFonts w:ascii="Times New Roman" w:hAnsi="Times New Roman" w:cs="Times New Roman"/>
-          <w:color w:val="000000"/>
-          <w:sz w:val="24"/>
-          <w:szCs w:val="24"/>
-          <w:shd w:val="clear" w:color="auto" w:fill="FFFFFF"/>
-        </w:rPr>
-        <w:t>volutpat</w:t>
-      </w:r>
-      <w:proofErr w:type="spellEnd"/>
-      <w:r>
-        <w:rPr>
-          <w:rFonts w:ascii="Times New Roman" w:hAnsi="Times New Roman" w:cs="Times New Roman"/>
-          <w:color w:val="000000"/>
-          <w:sz w:val="24"/>
-          <w:szCs w:val="24"/>
-          <w:shd w:val="clear" w:color="auto" w:fill="FFFFFF"/>
-        </w:rPr>
-        <w:t xml:space="preserve">. Sed at </w:t>
-      </w:r>
-      <w:proofErr w:type="spellStart"/>
-      <w:r>
-        <w:rPr>
-          <w:rFonts w:ascii="Times New Roman" w:hAnsi="Times New Roman" w:cs="Times New Roman"/>
-          <w:color w:val="000000"/>
-          <w:sz w:val="24"/>
-          <w:szCs w:val="24"/>
-          <w:shd w:val="clear" w:color="auto" w:fill="FFFFFF"/>
-        </w:rPr>
-        <w:t>euismod</w:t>
-      </w:r>
-      <w:proofErr w:type="spellEnd"/>
-      <w:r>
-        <w:rPr>
-          <w:rFonts w:ascii="Times New Roman" w:hAnsi="Times New Roman" w:cs="Times New Roman"/>
-          <w:color w:val="000000"/>
-          <w:sz w:val="24"/>
-          <w:szCs w:val="24"/>
-          <w:shd w:val="clear" w:color="auto" w:fill="FFFFFF"/>
-        </w:rPr>
-        <w:t xml:space="preserve"> lorem, </w:t>
-      </w:r>
-      <w:proofErr w:type="spellStart"/>
-      <w:r>
-        <w:rPr>
-          <w:rFonts w:ascii="Times New Roman" w:hAnsi="Times New Roman" w:cs="Times New Roman"/>
-          <w:color w:val="000000"/>
-          <w:sz w:val="24"/>
-          <w:szCs w:val="24"/>
-          <w:shd w:val="clear" w:color="auto" w:fill="FFFFFF"/>
-        </w:rPr>
-        <w:t>eu</w:t>
-      </w:r>
-      <w:proofErr w:type="spellEnd"/>
-      <w:r>
-        <w:rPr>
-          <w:rFonts w:ascii="Times New Roman" w:hAnsi="Times New Roman" w:cs="Times New Roman"/>
-          <w:color w:val="000000"/>
-          <w:sz w:val="24"/>
-          <w:szCs w:val="24"/>
-          <w:shd w:val="clear" w:color="auto" w:fill="FFFFFF"/>
-        </w:rPr>
-        <w:t xml:space="preserve"> maximus ipsum. </w:t>
-      </w:r>
-      <w:proofErr w:type="spellStart"/>
-      <w:r>
-        <w:rPr>
-          <w:rFonts w:ascii="Times New Roman" w:hAnsi="Times New Roman" w:cs="Times New Roman"/>
-          <w:color w:val="000000"/>
-          <w:sz w:val="24"/>
-          <w:szCs w:val="24"/>
-          <w:shd w:val="clear" w:color="auto" w:fill="FFFFFF"/>
-        </w:rPr>
-        <w:t>Etiam</w:t>
-      </w:r>
-      <w:proofErr w:type="spellEnd"/>
-      <w:r>
-        <w:rPr>
-          <w:rFonts w:ascii="Times New Roman" w:hAnsi="Times New Roman" w:cs="Times New Roman"/>
-          <w:color w:val="000000"/>
-          <w:sz w:val="24"/>
-          <w:szCs w:val="24"/>
-          <w:shd w:val="clear" w:color="auto" w:fill="FFFFFF"/>
-        </w:rPr>
-        <w:t xml:space="preserve"> </w:t>
-      </w:r>
-      <w:proofErr w:type="spellStart"/>
-      <w:r>
-        <w:rPr>
-          <w:rFonts w:ascii="Times New Roman" w:hAnsi="Times New Roman" w:cs="Times New Roman"/>
-          <w:color w:val="000000"/>
-          <w:sz w:val="24"/>
-          <w:szCs w:val="24"/>
-          <w:shd w:val="clear" w:color="auto" w:fill="FFFFFF"/>
-        </w:rPr>
-        <w:t>accumsan</w:t>
-      </w:r>
-      <w:proofErr w:type="spellEnd"/>
-      <w:r>
-        <w:rPr>
-          <w:rFonts w:ascii="Times New Roman" w:hAnsi="Times New Roman" w:cs="Times New Roman"/>
-          <w:color w:val="000000"/>
-          <w:sz w:val="24"/>
-          <w:szCs w:val="24"/>
-          <w:shd w:val="clear" w:color="auto" w:fill="FFFFFF"/>
-        </w:rPr>
-        <w:t xml:space="preserve"> sed diam sit </w:t>
-      </w:r>
-      <w:proofErr w:type="spellStart"/>
-      <w:r>
-        <w:rPr>
-          <w:rFonts w:ascii="Times New Roman" w:hAnsi="Times New Roman" w:cs="Times New Roman"/>
-          <w:color w:val="000000"/>
-          <w:sz w:val="24"/>
-          <w:szCs w:val="24"/>
-          <w:shd w:val="clear" w:color="auto" w:fill="FFFFFF"/>
-        </w:rPr>
-        <w:t>amet</w:t>
-      </w:r>
-      <w:proofErr w:type="spellEnd"/>
-      <w:r>
-        <w:rPr>
-          <w:rFonts w:ascii="Times New Roman" w:hAnsi="Times New Roman" w:cs="Times New Roman"/>
-          <w:color w:val="000000"/>
-          <w:sz w:val="24"/>
-          <w:szCs w:val="24"/>
-          <w:shd w:val="clear" w:color="auto" w:fill="FFFFFF"/>
-        </w:rPr>
-        <w:t xml:space="preserve"> </w:t>
-      </w:r>
-      <w:proofErr w:type="spellStart"/>
-      <w:r>
-        <w:rPr>
-          <w:rFonts w:ascii="Times New Roman" w:hAnsi="Times New Roman" w:cs="Times New Roman"/>
-          <w:color w:val="000000"/>
-          <w:sz w:val="24"/>
-          <w:szCs w:val="24"/>
-          <w:shd w:val="clear" w:color="auto" w:fill="FFFFFF"/>
-        </w:rPr>
-        <w:t>condimentum</w:t>
-      </w:r>
-      <w:proofErr w:type="spellEnd"/>
-      <w:r>
-        <w:rPr>
-          <w:rFonts w:ascii="Times New Roman" w:hAnsi="Times New Roman" w:cs="Times New Roman"/>
-          <w:color w:val="000000"/>
-          <w:sz w:val="24"/>
-          <w:szCs w:val="24"/>
-          <w:shd w:val="clear" w:color="auto" w:fill="FFFFFF"/>
-        </w:rPr>
-        <w:t xml:space="preserve">. </w:t>
-      </w:r>
-      <w:proofErr w:type="spellStart"/>
-      <w:r>
-        <w:rPr>
-          <w:rFonts w:ascii="Times New Roman" w:hAnsi="Times New Roman" w:cs="Times New Roman"/>
-          <w:color w:val="000000"/>
-          <w:sz w:val="24"/>
-          <w:szCs w:val="24"/>
-          <w:shd w:val="clear" w:color="auto" w:fill="FFFFFF"/>
-        </w:rPr>
-        <w:t>Pellentesque</w:t>
-      </w:r>
-      <w:proofErr w:type="spellEnd"/>
-      <w:r>
-        <w:rPr>
-          <w:rFonts w:ascii="Times New Roman" w:hAnsi="Times New Roman" w:cs="Times New Roman"/>
-          <w:color w:val="000000"/>
-          <w:sz w:val="24"/>
-          <w:szCs w:val="24"/>
-          <w:shd w:val="clear" w:color="auto" w:fill="FFFFFF"/>
-        </w:rPr>
-        <w:t xml:space="preserve"> </w:t>
-      </w:r>
-      <w:proofErr w:type="spellStart"/>
-      <w:r>
-        <w:rPr>
-          <w:rFonts w:ascii="Times New Roman" w:hAnsi="Times New Roman" w:cs="Times New Roman"/>
-          <w:color w:val="000000"/>
-          <w:sz w:val="24"/>
-          <w:szCs w:val="24"/>
-          <w:shd w:val="clear" w:color="auto" w:fill="FFFFFF"/>
-        </w:rPr>
-        <w:t>porttitor</w:t>
-      </w:r>
-      <w:proofErr w:type="spellEnd"/>
-      <w:r>
-        <w:rPr>
-          <w:rFonts w:ascii="Times New Roman" w:hAnsi="Times New Roman" w:cs="Times New Roman"/>
-          <w:color w:val="000000"/>
-          <w:sz w:val="24"/>
-          <w:szCs w:val="24"/>
-          <w:shd w:val="clear" w:color="auto" w:fill="FFFFFF"/>
-        </w:rPr>
-        <w:t xml:space="preserve"> </w:t>
-      </w:r>
-      <w:proofErr w:type="spellStart"/>
-      <w:r>
-        <w:rPr>
-          <w:rFonts w:ascii="Times New Roman" w:hAnsi="Times New Roman" w:cs="Times New Roman"/>
-          <w:color w:val="000000"/>
-          <w:sz w:val="24"/>
-          <w:szCs w:val="24"/>
-          <w:shd w:val="clear" w:color="auto" w:fill="FFFFFF"/>
-        </w:rPr>
-        <w:t>elit</w:t>
-      </w:r>
-      <w:proofErr w:type="spellEnd"/>
-      <w:r>
-        <w:rPr>
-          <w:rFonts w:ascii="Times New Roman" w:hAnsi="Times New Roman" w:cs="Times New Roman"/>
-          <w:color w:val="000000"/>
-          <w:sz w:val="24"/>
-          <w:szCs w:val="24"/>
-          <w:shd w:val="clear" w:color="auto" w:fill="FFFFFF"/>
-        </w:rPr>
-        <w:t xml:space="preserve"> </w:t>
-      </w:r>
-      <w:proofErr w:type="spellStart"/>
-      <w:r>
-        <w:rPr>
-          <w:rFonts w:ascii="Times New Roman" w:hAnsi="Times New Roman" w:cs="Times New Roman"/>
-          <w:color w:val="000000"/>
-          <w:sz w:val="24"/>
-          <w:szCs w:val="24"/>
-          <w:shd w:val="clear" w:color="auto" w:fill="FFFFFF"/>
-        </w:rPr>
-        <w:t>ut</w:t>
-      </w:r>
-      <w:proofErr w:type="spellEnd"/>
-      <w:r>
-        <w:rPr>
-          <w:rFonts w:ascii="Times New Roman" w:hAnsi="Times New Roman" w:cs="Times New Roman"/>
-          <w:color w:val="000000"/>
-          <w:sz w:val="24"/>
-          <w:szCs w:val="24"/>
-          <w:shd w:val="clear" w:color="auto" w:fill="FFFFFF"/>
-        </w:rPr>
-        <w:t xml:space="preserve"> </w:t>
-      </w:r>
-      <w:proofErr w:type="spellStart"/>
-      <w:r>
-        <w:rPr>
-          <w:rFonts w:ascii="Times New Roman" w:hAnsi="Times New Roman" w:cs="Times New Roman"/>
-          <w:color w:val="000000"/>
-          <w:sz w:val="24"/>
-          <w:szCs w:val="24"/>
-          <w:shd w:val="clear" w:color="auto" w:fill="FFFFFF"/>
-        </w:rPr>
-        <w:t>mauris</w:t>
-      </w:r>
-      <w:proofErr w:type="spellEnd"/>
-      <w:r>
-        <w:rPr>
-          <w:rFonts w:ascii="Times New Roman" w:hAnsi="Times New Roman" w:cs="Times New Roman"/>
-          <w:color w:val="000000"/>
-          <w:sz w:val="24"/>
-          <w:szCs w:val="24"/>
-          <w:shd w:val="clear" w:color="auto" w:fill="FFFFFF"/>
-        </w:rPr>
-        <w:t xml:space="preserve"> </w:t>
-      </w:r>
-      <w:proofErr w:type="spellStart"/>
-      <w:r>
-        <w:rPr>
-          <w:rFonts w:ascii="Times New Roman" w:hAnsi="Times New Roman" w:cs="Times New Roman"/>
-          <w:color w:val="000000"/>
-          <w:sz w:val="24"/>
-          <w:szCs w:val="24"/>
-          <w:shd w:val="clear" w:color="auto" w:fill="FFFFFF"/>
-        </w:rPr>
-        <w:t>interdum</w:t>
-      </w:r>
-      <w:proofErr w:type="spellEnd"/>
-      <w:r>
-        <w:rPr>
-          <w:rFonts w:ascii="Times New Roman" w:hAnsi="Times New Roman" w:cs="Times New Roman"/>
-          <w:color w:val="000000"/>
-          <w:sz w:val="24"/>
-          <w:szCs w:val="24"/>
-          <w:shd w:val="clear" w:color="auto" w:fill="FFFFFF"/>
-        </w:rPr>
-        <w:t xml:space="preserve">, a </w:t>
-      </w:r>
-      <w:proofErr w:type="spellStart"/>
-      <w:r>
-        <w:rPr>
-          <w:rFonts w:ascii="Times New Roman" w:hAnsi="Times New Roman" w:cs="Times New Roman"/>
-          <w:color w:val="000000"/>
-          <w:sz w:val="24"/>
-          <w:szCs w:val="24"/>
-          <w:shd w:val="clear" w:color="auto" w:fill="FFFFFF"/>
-        </w:rPr>
-        <w:t>posuere</w:t>
-      </w:r>
-      <w:proofErr w:type="spellEnd"/>
-      <w:r>
-        <w:rPr>
-          <w:rFonts w:ascii="Times New Roman" w:hAnsi="Times New Roman" w:cs="Times New Roman"/>
-          <w:color w:val="000000"/>
-          <w:sz w:val="24"/>
-          <w:szCs w:val="24"/>
-          <w:shd w:val="clear" w:color="auto" w:fill="FFFFFF"/>
-        </w:rPr>
-        <w:t xml:space="preserve"> ipsum </w:t>
-      </w:r>
-      <w:proofErr w:type="spellStart"/>
-      <w:r>
-        <w:rPr>
-          <w:rFonts w:ascii="Times New Roman" w:hAnsi="Times New Roman" w:cs="Times New Roman"/>
-          <w:color w:val="000000"/>
-          <w:sz w:val="24"/>
-          <w:szCs w:val="24"/>
-          <w:shd w:val="clear" w:color="auto" w:fill="FFFFFF"/>
-        </w:rPr>
-        <w:t>sagittis</w:t>
-      </w:r>
-      <w:proofErr w:type="spellEnd"/>
-      <w:r>
-        <w:rPr>
-          <w:rFonts w:ascii="Times New Roman" w:hAnsi="Times New Roman" w:cs="Times New Roman"/>
-          <w:color w:val="000000"/>
-          <w:sz w:val="24"/>
-          <w:szCs w:val="24"/>
-          <w:shd w:val="clear" w:color="auto" w:fill="FFFFFF"/>
-        </w:rPr>
-        <w:t xml:space="preserve">. </w:t>
-      </w:r>
-      <w:proofErr w:type="spellStart"/>
-      <w:r>
-        <w:rPr>
-          <w:rFonts w:ascii="Times New Roman" w:hAnsi="Times New Roman" w:cs="Times New Roman"/>
-          <w:color w:val="000000"/>
-          <w:sz w:val="24"/>
-          <w:szCs w:val="24"/>
-          <w:shd w:val="clear" w:color="auto" w:fill="FFFFFF"/>
-        </w:rPr>
-        <w:t>Suspendisse</w:t>
-      </w:r>
-      <w:proofErr w:type="spellEnd"/>
-      <w:r>
-        <w:rPr>
-          <w:rFonts w:ascii="Times New Roman" w:hAnsi="Times New Roman" w:cs="Times New Roman"/>
-          <w:color w:val="000000"/>
-          <w:sz w:val="24"/>
-          <w:szCs w:val="24"/>
-          <w:shd w:val="clear" w:color="auto" w:fill="FFFFFF"/>
-        </w:rPr>
-        <w:t xml:space="preserve"> sed </w:t>
-      </w:r>
-      <w:proofErr w:type="spellStart"/>
-      <w:r>
-        <w:rPr>
-          <w:rFonts w:ascii="Times New Roman" w:hAnsi="Times New Roman" w:cs="Times New Roman"/>
-          <w:color w:val="000000"/>
-          <w:sz w:val="24"/>
-          <w:szCs w:val="24"/>
-          <w:shd w:val="clear" w:color="auto" w:fill="FFFFFF"/>
-        </w:rPr>
-        <w:t>finibus</w:t>
-      </w:r>
-      <w:proofErr w:type="spellEnd"/>
-      <w:r>
-        <w:rPr>
-          <w:rFonts w:ascii="Times New Roman" w:hAnsi="Times New Roman" w:cs="Times New Roman"/>
-          <w:color w:val="000000"/>
-          <w:sz w:val="24"/>
-          <w:szCs w:val="24"/>
-          <w:shd w:val="clear" w:color="auto" w:fill="FFFFFF"/>
-        </w:rPr>
-        <w:t xml:space="preserve"> libero. </w:t>
+        <w:t>A Starcraft bot called AlphaStar, trained with deep learning, has been dominating players online. Many players have pointed out that the way this bot processes information gives it an unfair advantage over humans. Does the fact that AlphaStar is beating these other players really matter? Ethical concerns related to this bot are explored.</w:t>
       </w:r>
     </w:p>
     <w:p>

</xml_diff>